<commit_message>
Ajout d'une annexe pour le document et ajour du lisezmoi
</commit_message>
<xml_diff>
--- a/rapport.docx
+++ b/rapport.docx
@@ -529,7 +529,7 @@
           <w:szCs w:val="24"/>
           <w:rtl w:val="0"/>
         </w:rPr>
-        <w:t xml:space="preserve">- Le temps de calcul de la solution ne devra pas prendre plus de 10 ms</w:t>
+        <w:t xml:space="preserve">- Le temps de calcul de la solution ne devra pas prendre plus de 50 ms</w:t>
       </w:r>
     </w:p>
     <w:p>
@@ -1367,7 +1367,7 @@
           <w:szCs w:val="24"/>
           <w:rtl w:val="0"/>
         </w:rPr>
-        <w:t xml:space="preserve">Swing the Java. Il s’agit d’une interface minimaliste qui permet de jouer de façon efficace au Sudoku et qui apporte facilement au joueur l’état de la partie.</w:t>
+        <w:t xml:space="preserve">Swing the Java. Il s’agit d’une interface minimaliste qui permet de jouer de façon efficace au Sudoku et qui apporte facilement au joueur l’état de la partie. Il est possible de cliquer sur chacune des case pour faire apparaître une mini grille pour choisir les chiffres de 1 à 9. Le clic droit sur une case va effacer le chiffre sur la case.</w:t>
       </w:r>
     </w:p>
     <w:p>
@@ -1539,6 +1539,134 @@
         <w:contextualSpacing w:val="0"/>
         <w:jc w:val="both"/>
         <w:rPr>
+          <w:sz w:val="24"/>
+          <w:szCs w:val="24"/>
+        </w:rPr>
+      </w:pPr>
+      <w:r>
+        <w:rPr>
+          <w:rtl w:val="0"/>
+        </w:rPr>
+      </w:r>
+    </w:p>
+    <w:p>
+      <w:pPr>
+        <w:pBdr/>
+        <w:spacing w:after="0" w:lineRule="auto"/>
+        <w:ind w:left="0" w:firstLine="0"/>
+        <w:contextualSpacing w:val="0"/>
+        <w:jc w:val="both"/>
+        <w:rPr>
+          <w:sz w:val="24"/>
+          <w:szCs w:val="24"/>
+        </w:rPr>
+      </w:pPr>
+      <w:r>
+        <w:rPr>
+          <w:sz w:val="24"/>
+          <w:szCs w:val="24"/>
+          <w:rtl w:val="0"/>
+        </w:rPr>
+        <w:t xml:space="preserve">Le temps d’exécution est très raisonnable. Dans notre test la méthode </w:t>
+      </w:r>
+      <w:r>
+        <w:rPr>
+          <w:i w:val="1"/>
+          <w:sz w:val="24"/>
+          <w:szCs w:val="24"/>
+          <w:rtl w:val="0"/>
+        </w:rPr>
+        <w:t xml:space="preserve">chercherSolution()</w:t>
+      </w:r>
+      <w:r>
+        <w:rPr>
+          <w:sz w:val="24"/>
+          <w:szCs w:val="24"/>
+          <w:rtl w:val="0"/>
+        </w:rPr>
+        <w:t xml:space="preserve"> ne prends que 9,88 ms à s’exécuter et l’ensemble du main, qui comprends la construction du tableau et l’affichage de la solution  176 ms (voir Annexe). Si un joueur veut avoir la solution du Sudoku il s’agit là d’un très bon résultat qui ne risque pas de faire s’impatienter le joueur en question. La première métrique est donc satisfaite. La solution est aussi trouvée, donc la deuxième métrique est satisfaite. Ainsi, notre algorithme répond aux attentes demandées et résous bien la problématique.</w:t>
+      </w:r>
+    </w:p>
+    <w:p>
+      <w:pPr>
+        <w:pBdr/>
+        <w:spacing w:after="0" w:lineRule="auto"/>
+        <w:ind w:left="0" w:firstLine="0"/>
+        <w:contextualSpacing w:val="0"/>
+        <w:jc w:val="both"/>
+        <w:rPr>
+          <w:sz w:val="24"/>
+          <w:szCs w:val="24"/>
+        </w:rPr>
+      </w:pPr>
+      <w:r>
+        <w:rPr>
+          <w:rtl w:val="0"/>
+        </w:rPr>
+      </w:r>
+    </w:p>
+    <w:p>
+      <w:pPr>
+        <w:pBdr/>
+        <w:spacing w:after="0" w:lineRule="auto"/>
+        <w:ind w:left="0" w:firstLine="0"/>
+        <w:contextualSpacing w:val="0"/>
+        <w:jc w:val="both"/>
+        <w:rPr>
+          <w:sz w:val="24"/>
+          <w:szCs w:val="24"/>
+        </w:rPr>
+      </w:pPr>
+      <w:r>
+        <w:rPr>
+          <w:sz w:val="24"/>
+          <w:szCs w:val="24"/>
+          <w:rtl w:val="0"/>
+        </w:rPr>
+        <w:t xml:space="preserve">La grande limite concerne le nombre de solutions pour un Sudoku en particulier. Pour un Sudoku présentant une seule solution, </w:t>
+      </w:r>
+      <w:r>
+        <w:rPr>
+          <w:i w:val="1"/>
+          <w:sz w:val="24"/>
+          <w:szCs w:val="24"/>
+          <w:rtl w:val="0"/>
+        </w:rPr>
+        <w:t xml:space="preserve">backtracking search</w:t>
+      </w:r>
+      <w:r>
+        <w:rPr>
+          <w:sz w:val="24"/>
+          <w:szCs w:val="24"/>
+          <w:rtl w:val="0"/>
+        </w:rPr>
+        <w:t xml:space="preserve"> va trouver la solution et l’utilisateur pourra se fier aux erreurs que l’algorithme trouve lorsque l’utilisateur entre de mauvais coups. Toutefois, plus d’une solution, cela peut devenir beaucoup plus compliqué pour l’utilisateur et cela est extrêmement plus compliqué pour l’IA de trouver toutes les solutions selon les entrées de l’utilisateur. Prenons le cas à 2 solutions. Deux coups peuvent donner deux bonnes grilles à la fin, mais ensemble donnent une mauvaise grille. Comment décider quel coup est mauvais pour l’utilisateur? Le problème est plus grand plus il y a de solutions et plus l’utilisateur est avancé dans la grille, s’il a avancé plusieurs solutions en parallèle. C’est pour cette raison que pour le bouton “Afficher mauvais coups” et “Afficher solution” prennent pour hypothèse une et unique solution, soit celle du </w:t>
+      </w:r>
+      <w:r>
+        <w:rPr>
+          <w:i w:val="1"/>
+          <w:sz w:val="24"/>
+          <w:szCs w:val="24"/>
+          <w:rtl w:val="0"/>
+        </w:rPr>
+        <w:t xml:space="preserve">backtracking search</w:t>
+      </w:r>
+      <w:r>
+        <w:rPr>
+          <w:sz w:val="24"/>
+          <w:szCs w:val="24"/>
+          <w:rtl w:val="0"/>
+        </w:rPr>
+        <w:t xml:space="preserve">. Optimalement, un bon Sudoku devrait avoir une seule et unique solution. Peut-être que nos niveaux sont uniques, peut-être pas. Ce n’est pas le but du travail pratique donc nous assumerons l’hypothèse pour nos résultats.</w:t>
+      </w:r>
+    </w:p>
+    <w:p>
+      <w:pPr>
+        <w:pBdr/>
+        <w:spacing w:after="0" w:lineRule="auto"/>
+        <w:contextualSpacing w:val="0"/>
+        <w:jc w:val="both"/>
+        <w:rPr>
           <w:sz w:val="36"/>
           <w:szCs w:val="36"/>
         </w:rPr>
@@ -1609,7 +1737,7 @@
           <w:szCs w:val="24"/>
           <w:rtl w:val="0"/>
         </w:rPr>
-        <w:t xml:space="preserve">En conclusion, l’algorithme de backtracking search est un algorithme très bon pour résoudre un Sudoku standard de 9 lignes par 9 colonnes. Son temps de calcul et sa recherche exhaustive des possibilités lui permet de trouver une solution à chaque fois ainsi que de trouver l’absence de solution. </w:t>
+        <w:t xml:space="preserve">En conclusion, l’algorithme de backtracking search est un algorithme très bon pour résoudre un Sudoku standard de 9 lignes par 9 colonnes. Son temps de calcul et sa recherche exhaustive des possibilités lui permet de trouver une solution à chaque fois ainsi que de trouver l’absence de solution.  Plusieurs solutions pour une grille ne peuvent que compliquer la tâche pour un algorithme dans un environnement à contraintes, car le domaine des solutions est beaucoup plus important s’il existe plus d’une solution pendant le fil d’exécution.</w:t>
       </w:r>
     </w:p>
     <w:p>
@@ -1691,6 +1819,191 @@
           <w:rtl w:val="0"/>
         </w:rPr>
         <w:t xml:space="preserve">Les tâches ont été réparties de façon équitables et tous les membres de l’équipe ont contribué à toutes les parties du projet.</w:t>
+      </w:r>
+    </w:p>
+    <w:p>
+      <w:pPr>
+        <w:pBdr/>
+        <w:spacing w:after="0" w:lineRule="auto"/>
+        <w:ind w:left="0" w:firstLine="0"/>
+        <w:contextualSpacing w:val="0"/>
+        <w:jc w:val="both"/>
+        <w:rPr>
+          <w:sz w:val="24"/>
+          <w:szCs w:val="24"/>
+        </w:rPr>
+      </w:pPr>
+      <w:r>
+        <w:rPr>
+          <w:rtl w:val="0"/>
+        </w:rPr>
+      </w:r>
+    </w:p>
+    <w:p>
+      <w:pPr>
+        <w:pBdr/>
+        <w:spacing w:after="0" w:lineRule="auto"/>
+        <w:ind w:left="0" w:firstLine="0"/>
+        <w:contextualSpacing w:val="0"/>
+        <w:jc w:val="both"/>
+        <w:rPr>
+          <w:sz w:val="24"/>
+          <w:szCs w:val="24"/>
+        </w:rPr>
+      </w:pPr>
+      <w:r>
+        <w:rPr>
+          <w:rtl w:val="0"/>
+        </w:rPr>
+      </w:r>
+    </w:p>
+    <w:p>
+      <w:pPr>
+        <w:pBdr/>
+        <w:spacing w:after="0" w:lineRule="auto"/>
+        <w:ind w:left="0" w:firstLine="0"/>
+        <w:contextualSpacing w:val="0"/>
+        <w:jc w:val="both"/>
+        <w:rPr>
+          <w:sz w:val="24"/>
+          <w:szCs w:val="24"/>
+        </w:rPr>
+      </w:pPr>
+      <w:r>
+        <w:rPr>
+          <w:rtl w:val="0"/>
+        </w:rPr>
+      </w:r>
+    </w:p>
+    <w:p>
+      <w:pPr>
+        <w:pBdr/>
+        <w:spacing w:after="0" w:lineRule="auto"/>
+        <w:ind w:left="0" w:firstLine="0"/>
+        <w:contextualSpacing w:val="0"/>
+        <w:jc w:val="both"/>
+        <w:rPr>
+          <w:sz w:val="24"/>
+          <w:szCs w:val="24"/>
+        </w:rPr>
+      </w:pPr>
+      <w:r>
+        <w:rPr>
+          <w:rtl w:val="0"/>
+        </w:rPr>
+      </w:r>
+    </w:p>
+    <w:p>
+      <w:pPr>
+        <w:pBdr/>
+        <w:spacing w:after="0" w:lineRule="auto"/>
+        <w:ind w:left="0" w:firstLine="0"/>
+        <w:contextualSpacing w:val="0"/>
+        <w:jc w:val="both"/>
+        <w:rPr>
+          <w:b w:val="1"/>
+          <w:sz w:val="36"/>
+          <w:szCs w:val="36"/>
+        </w:rPr>
+      </w:pPr>
+      <w:r>
+        <w:rPr>
+          <w:b w:val="1"/>
+          <w:sz w:val="36"/>
+          <w:szCs w:val="36"/>
+          <w:rtl w:val="0"/>
+        </w:rPr>
+        <w:t xml:space="preserve">8 Annexe</w:t>
+      </w:r>
+    </w:p>
+    <w:p>
+      <w:pPr>
+        <w:pBdr/>
+        <w:spacing w:after="0" w:lineRule="auto"/>
+        <w:ind w:left="0" w:firstLine="0"/>
+        <w:contextualSpacing w:val="0"/>
+        <w:jc w:val="both"/>
+        <w:rPr>
+          <w:b w:val="1"/>
+          <w:sz w:val="36"/>
+          <w:szCs w:val="36"/>
+        </w:rPr>
+      </w:pPr>
+      <w:r>
+        <w:rPr>
+          <w:rtl w:val="0"/>
+        </w:rPr>
+      </w:r>
+    </w:p>
+    <w:p>
+      <w:pPr>
+        <w:pBdr/>
+        <w:spacing w:after="0" w:lineRule="auto"/>
+        <w:contextualSpacing w:val="0"/>
+        <w:jc w:val="both"/>
+        <w:rPr>
+          <w:sz w:val="24"/>
+          <w:szCs w:val="24"/>
+        </w:rPr>
+      </w:pPr>
+      <w:r>
+        <w:drawing>
+          <wp:inline distB="114300" distT="114300" distL="114300" distR="114300">
+            <wp:extent cx="5486400" cy="1892300"/>
+            <wp:effectExtent b="0" l="0" r="0" t="0"/>
+            <wp:docPr descr="Sans titre.png" id="1" name="image2.png"/>
+            <a:graphic>
+              <a:graphicData uri="http://schemas.openxmlformats.org/drawingml/2006/picture">
+                <pic:pic>
+                  <pic:nvPicPr>
+                    <pic:cNvPr descr="Sans titre.png" id="0" name="image2.png"/>
+                    <pic:cNvPicPr preferRelativeResize="0"/>
+                  </pic:nvPicPr>
+                  <pic:blipFill>
+                    <a:blip r:embed="rId5"/>
+                    <a:srcRect b="0" l="0" r="0" t="0"/>
+                    <a:stretch>
+                      <a:fillRect/>
+                    </a:stretch>
+                  </pic:blipFill>
+                  <pic:spPr>
+                    <a:xfrm>
+                      <a:off x="0" y="0"/>
+                      <a:ext cx="5486400" cy="1892300"/>
+                    </a:xfrm>
+                    <a:prstGeom prst="rect"/>
+                    <a:ln/>
+                  </pic:spPr>
+                </pic:pic>
+              </a:graphicData>
+            </a:graphic>
+          </wp:inline>
+        </w:drawing>
+      </w:r>
+      <w:r>
+        <w:rPr>
+          <w:rtl w:val="0"/>
+        </w:rPr>
+      </w:r>
+    </w:p>
+    <w:p>
+      <w:pPr>
+        <w:pBdr/>
+        <w:spacing w:after="0" w:lineRule="auto"/>
+        <w:contextualSpacing w:val="0"/>
+        <w:jc w:val="both"/>
+        <w:rPr>
+          <w:sz w:val="24"/>
+          <w:szCs w:val="24"/>
+        </w:rPr>
+      </w:pPr>
+      <w:r>
+        <w:rPr>
+          <w:sz w:val="24"/>
+          <w:szCs w:val="24"/>
+          <w:rtl w:val="0"/>
+        </w:rPr>
+        <w:t xml:space="preserve">Temps d’exécution du main avec TestCore.java</w:t>
       </w:r>
     </w:p>
     <w:sectPr>

</xml_diff>